<commit_message>
On ajoute le calque
</commit_message>
<xml_diff>
--- a/Concevoir/03_LiaisonsEncastrementDemontables/Application_01_Poulie/07_Cpt_03_LiaisonEncastrementDemontable_Application_01_Poulie.docx
+++ b/Concevoir/03_LiaisonsEncastrementDemontables/Application_01_Poulie/07_Cpt_03_LiaisonEncastrementDemontable_Application_01_Poulie.docx
@@ -1,6 +1,6 @@
 
 <file path=word/document.xml><?xml version="1.0" encoding="utf-8"?>
-<w:document xmlns:ve="http://schemas.openxmlformats.org/markup-compatibility/2006" xmlns:o="urn:schemas-microsoft-com:office:office" xmlns:r="http://schemas.openxmlformats.org/officeDocument/2006/relationships" xmlns:m="http://schemas.openxmlformats.org/officeDocument/2006/math" xmlns:v="urn:schemas-microsoft-com:vml" xmlns:wp="http://schemas.openxmlformats.org/drawingml/2006/wordprocessingDrawing" xmlns:w10="urn:schemas-microsoft-com:office:word" xmlns:w="http://schemas.openxmlformats.org/wordprocessingml/2006/main" xmlns:wne="http://schemas.microsoft.com/office/word/2006/wordml">
+<w:document xmlns:wpc="http://schemas.microsoft.com/office/word/2010/wordprocessingCanvas" xmlns:mc="http://schemas.openxmlformats.org/markup-compatibility/2006" xmlns:o="urn:schemas-microsoft-com:office:office" xmlns:r="http://schemas.openxmlformats.org/officeDocument/2006/relationships" xmlns:m="http://schemas.openxmlformats.org/officeDocument/2006/math" xmlns:v="urn:schemas-microsoft-com:vml" xmlns:wp14="http://schemas.microsoft.com/office/word/2010/wordprocessingDrawing" xmlns:wp="http://schemas.openxmlformats.org/drawingml/2006/wordprocessingDrawing" xmlns:w10="urn:schemas-microsoft-com:office:word" xmlns:w="http://schemas.openxmlformats.org/wordprocessingml/2006/main" xmlns:w14="http://schemas.microsoft.com/office/word/2010/wordml" xmlns:wpg="http://schemas.microsoft.com/office/word/2010/wordprocessingGroup" xmlns:wpi="http://schemas.microsoft.com/office/word/2010/wordprocessingInk" xmlns:wne="http://schemas.microsoft.com/office/word/2006/wordml" xmlns:wps="http://schemas.microsoft.com/office/word/2010/wordprocessingShape" mc:Ignorable="w14 wp14">
   <w:body>
     <w:p>
       <w:pPr>
@@ -257,7 +257,7 @@
                     </pic:cNvPicPr>
                   </pic:nvPicPr>
                   <pic:blipFill>
-                    <a:blip r:embed="rId9"/>
+                    <a:blip r:embed="rId10"/>
                     <a:srcRect t="12361"/>
                     <a:stretch>
                       <a:fillRect/>
@@ -324,7 +324,7 @@
                     </pic:cNvPicPr>
                   </pic:nvPicPr>
                   <pic:blipFill>
-                    <a:blip r:embed="rId10"/>
+                    <a:blip r:embed="rId11"/>
                     <a:srcRect/>
                     <a:stretch>
                       <a:fillRect/>
@@ -353,9 +353,58 @@
         </w:drawing>
       </w:r>
     </w:p>
+    <w:p/>
+    <w:p/>
+    <w:p/>
+    <w:p/>
+    <w:p/>
+    <w:p>
+      <w:bookmarkStart w:id="2" w:name="_GoBack"/>
+      <w:bookmarkEnd w:id="2"/>
+    </w:p>
+    <w:p/>
+    <w:p>
+      <w:r>
+        <w:drawing>
+          <wp:inline distT="0" distB="0" distL="0" distR="0" wp14:anchorId="4FBD5695" wp14:editId="5DC56832">
+            <wp:extent cx="5972810" cy="7882890"/>
+            <wp:effectExtent l="0" t="0" r="8890" b="3810"/>
+            <wp:docPr id="1" name="Image 1"/>
+            <wp:cNvGraphicFramePr>
+              <a:graphicFrameLocks xmlns:a="http://schemas.openxmlformats.org/drawingml/2006/main" noChangeAspect="1"/>
+            </wp:cNvGraphicFramePr>
+            <a:graphic xmlns:a="http://schemas.openxmlformats.org/drawingml/2006/main">
+              <a:graphicData uri="http://schemas.openxmlformats.org/drawingml/2006/picture">
+                <pic:pic xmlns:pic="http://schemas.openxmlformats.org/drawingml/2006/picture">
+                  <pic:nvPicPr>
+                    <pic:cNvPr id="0" name=""/>
+                    <pic:cNvPicPr/>
+                  </pic:nvPicPr>
+                  <pic:blipFill>
+                    <a:blip r:embed="rId12"/>
+                    <a:stretch>
+                      <a:fillRect/>
+                    </a:stretch>
+                  </pic:blipFill>
+                  <pic:spPr>
+                    <a:xfrm>
+                      <a:off x="0" y="0"/>
+                      <a:ext cx="5972810" cy="7882890"/>
+                    </a:xfrm>
+                    <a:prstGeom prst="rect">
+                      <a:avLst/>
+                    </a:prstGeom>
+                  </pic:spPr>
+                </pic:pic>
+              </a:graphicData>
+            </a:graphic>
+          </wp:inline>
+        </w:drawing>
+      </w:r>
+    </w:p>
     <w:sectPr>
-      <w:headerReference w:type="default" r:id="rId11"/>
-      <w:footerReference w:type="default" r:id="rId12"/>
+      <w:headerReference w:type="default" r:id="rId13"/>
+      <w:footerReference w:type="default" r:id="rId14"/>
       <w:pgSz w:w="11907" w:h="16840" w:code="9"/>
       <w:pgMar w:top="1134" w:right="567" w:bottom="1134" w:left="1134" w:header="567" w:footer="340" w:gutter="0"/>
       <w:cols w:space="720"/>
@@ -386,8 +435,8 @@
 </file>
 
 <file path=word/endnotes.xml><?xml version="1.0" encoding="utf-8"?>
-<w:endnotes xmlns:ve="http://schemas.openxmlformats.org/markup-compatibility/2006" xmlns:o="urn:schemas-microsoft-com:office:office" xmlns:r="http://schemas.openxmlformats.org/officeDocument/2006/relationships" xmlns:m="http://schemas.openxmlformats.org/officeDocument/2006/math" xmlns:v="urn:schemas-microsoft-com:vml" xmlns:wp="http://schemas.openxmlformats.org/drawingml/2006/wordprocessingDrawing" xmlns:w10="urn:schemas-microsoft-com:office:word" xmlns:w="http://schemas.openxmlformats.org/wordprocessingml/2006/main" xmlns:wne="http://schemas.microsoft.com/office/word/2006/wordml">
-  <w:endnote w:type="separator" w:id="0">
+<w:endnotes xmlns:wpc="http://schemas.microsoft.com/office/word/2010/wordprocessingCanvas" xmlns:mc="http://schemas.openxmlformats.org/markup-compatibility/2006" xmlns:o="urn:schemas-microsoft-com:office:office" xmlns:r="http://schemas.openxmlformats.org/officeDocument/2006/relationships" xmlns:m="http://schemas.openxmlformats.org/officeDocument/2006/math" xmlns:v="urn:schemas-microsoft-com:vml" xmlns:wp14="http://schemas.microsoft.com/office/word/2010/wordprocessingDrawing" xmlns:wp="http://schemas.openxmlformats.org/drawingml/2006/wordprocessingDrawing" xmlns:w10="urn:schemas-microsoft-com:office:word" xmlns:w="http://schemas.openxmlformats.org/wordprocessingml/2006/main" xmlns:w14="http://schemas.microsoft.com/office/word/2010/wordml" xmlns:wpg="http://schemas.microsoft.com/office/word/2010/wordprocessingGroup" xmlns:wpi="http://schemas.microsoft.com/office/word/2010/wordprocessingInk" xmlns:wne="http://schemas.microsoft.com/office/word/2006/wordml" xmlns:wps="http://schemas.microsoft.com/office/word/2010/wordprocessingShape" mc:Ignorable="w14 wp14">
+  <w:endnote w:type="separator" w:id="-1">
     <w:p>
       <w:pPr>
         <w:rPr>
@@ -402,7 +451,7 @@
       </w:r>
     </w:p>
   </w:endnote>
-  <w:endnote w:type="continuationSeparator" w:id="1">
+  <w:endnote w:type="continuationSeparator" w:id="0">
     <w:p>
       <w:pPr>
         <w:rPr>
@@ -421,7 +470,7 @@
 </file>
 
 <file path=word/footer1.xml><?xml version="1.0" encoding="utf-8"?>
-<w:ftr xmlns:ve="http://schemas.openxmlformats.org/markup-compatibility/2006" xmlns:o="urn:schemas-microsoft-com:office:office" xmlns:r="http://schemas.openxmlformats.org/officeDocument/2006/relationships" xmlns:m="http://schemas.openxmlformats.org/officeDocument/2006/math" xmlns:v="urn:schemas-microsoft-com:vml" xmlns:wp="http://schemas.openxmlformats.org/drawingml/2006/wordprocessingDrawing" xmlns:w10="urn:schemas-microsoft-com:office:word" xmlns:w="http://schemas.openxmlformats.org/wordprocessingml/2006/main" xmlns:wne="http://schemas.microsoft.com/office/word/2006/wordml">
+<w:ftr xmlns:wpc="http://schemas.microsoft.com/office/word/2010/wordprocessingCanvas" xmlns:mc="http://schemas.openxmlformats.org/markup-compatibility/2006" xmlns:o="urn:schemas-microsoft-com:office:office" xmlns:r="http://schemas.openxmlformats.org/officeDocument/2006/relationships" xmlns:m="http://schemas.openxmlformats.org/officeDocument/2006/math" xmlns:v="urn:schemas-microsoft-com:vml" xmlns:wp14="http://schemas.microsoft.com/office/word/2010/wordprocessingDrawing" xmlns:wp="http://schemas.openxmlformats.org/drawingml/2006/wordprocessingDrawing" xmlns:w10="urn:schemas-microsoft-com:office:word" xmlns:w="http://schemas.openxmlformats.org/wordprocessingml/2006/main" xmlns:w14="http://schemas.microsoft.com/office/word/2010/wordml" xmlns:wpg="http://schemas.microsoft.com/office/word/2010/wordprocessingGroup" xmlns:wpi="http://schemas.microsoft.com/office/word/2010/wordprocessingInk" xmlns:wne="http://schemas.microsoft.com/office/word/2006/wordml" xmlns:wps="http://schemas.microsoft.com/office/word/2010/wordprocessingShape" mc:Ignorable="w14 wp14">
   <w:p>
     <w:pPr>
       <w:pStyle w:val="Pieddepage"/>
@@ -429,25 +478,40 @@
         <w:top w:val="single" w:sz="4" w:space="1" w:color="auto"/>
       </w:pBdr>
     </w:pPr>
-    <w:fldSimple w:instr=" FILENAME  \* MERGEFORMAT ">
-      <w:r>
-        <w:rPr>
-          <w:rFonts w:eastAsiaTheme="minorHAnsi" w:cs="Calibri"/>
-          <w:noProof/>
-          <w:sz w:val="16"/>
-          <w:szCs w:val="16"/>
-        </w:rPr>
-        <w:t>07_Cpt</w:t>
-      </w:r>
-      <w:r>
-        <w:rPr>
-          <w:noProof/>
-          <w:sz w:val="16"/>
-          <w:szCs w:val="16"/>
-        </w:rPr>
-        <w:t>_03_LiaisonEncastrementDemontable_Application_01_Poulie.docx</w:t>
-      </w:r>
-    </w:fldSimple>
+    <w:r>
+      <w:fldChar w:fldCharType="begin"/>
+    </w:r>
+    <w:r>
+      <w:instrText xml:space="preserve"> FILENAME  \* MERGEFORMAT </w:instrText>
+    </w:r>
+    <w:r>
+      <w:fldChar w:fldCharType="separate"/>
+    </w:r>
+    <w:r>
+      <w:rPr>
+        <w:rFonts w:eastAsiaTheme="minorHAnsi" w:cs="Calibri"/>
+        <w:noProof/>
+        <w:sz w:val="16"/>
+        <w:szCs w:val="16"/>
+      </w:rPr>
+      <w:t>07_Cpt</w:t>
+    </w:r>
+    <w:r>
+      <w:rPr>
+        <w:noProof/>
+        <w:sz w:val="16"/>
+        <w:szCs w:val="16"/>
+      </w:rPr>
+      <w:t>_03_LiaisonEncastrementDemontable_Application_01_Poulie.docx</w:t>
+    </w:r>
+    <w:r>
+      <w:rPr>
+        <w:noProof/>
+        <w:sz w:val="16"/>
+        <w:szCs w:val="16"/>
+      </w:rPr>
+      <w:fldChar w:fldCharType="end"/>
+    </w:r>
   </w:p>
   <w:p>
     <w:pPr>
@@ -521,7 +585,7 @@
         <w:sz w:val="16"/>
         <w:szCs w:val="16"/>
       </w:rPr>
-      <w:t>2</w:t>
+      <w:t>3</w:t>
     </w:r>
     <w:r>
       <w:rPr>
@@ -541,18 +605,35 @@
       </w:rPr>
       <w:t>/</w:t>
     </w:r>
-    <w:fldSimple w:instr=" NUMPAGES  \* MERGEFORMAT ">
-      <w:r>
-        <w:rPr>
-          <w:rFonts w:eastAsiaTheme="minorHAnsi" w:cs="Calibri"/>
-          <w:b/>
-          <w:noProof/>
-          <w:sz w:val="16"/>
-          <w:szCs w:val="16"/>
-        </w:rPr>
-        <w:t>2</w:t>
-      </w:r>
-    </w:fldSimple>
+    <w:r>
+      <w:fldChar w:fldCharType="begin"/>
+    </w:r>
+    <w:r>
+      <w:instrText xml:space="preserve"> NUMPAGES  \* MERGEFORMAT </w:instrText>
+    </w:r>
+    <w:r>
+      <w:fldChar w:fldCharType="separate"/>
+    </w:r>
+    <w:r>
+      <w:rPr>
+        <w:rFonts w:eastAsiaTheme="minorHAnsi" w:cs="Calibri"/>
+        <w:b/>
+        <w:noProof/>
+        <w:sz w:val="16"/>
+        <w:szCs w:val="16"/>
+      </w:rPr>
+      <w:t>3</w:t>
+    </w:r>
+    <w:r>
+      <w:rPr>
+        <w:rFonts w:eastAsiaTheme="minorHAnsi" w:cs="Calibri"/>
+        <w:b/>
+        <w:noProof/>
+        <w:sz w:val="16"/>
+        <w:szCs w:val="16"/>
+      </w:rPr>
+      <w:fldChar w:fldCharType="end"/>
+    </w:r>
   </w:p>
   <w:p>
     <w:pPr>
@@ -566,8 +647,8 @@
 </file>
 
 <file path=word/footnotes.xml><?xml version="1.0" encoding="utf-8"?>
-<w:footnotes xmlns:ve="http://schemas.openxmlformats.org/markup-compatibility/2006" xmlns:o="urn:schemas-microsoft-com:office:office" xmlns:r="http://schemas.openxmlformats.org/officeDocument/2006/relationships" xmlns:m="http://schemas.openxmlformats.org/officeDocument/2006/math" xmlns:v="urn:schemas-microsoft-com:vml" xmlns:wp="http://schemas.openxmlformats.org/drawingml/2006/wordprocessingDrawing" xmlns:w10="urn:schemas-microsoft-com:office:word" xmlns:w="http://schemas.openxmlformats.org/wordprocessingml/2006/main" xmlns:wne="http://schemas.microsoft.com/office/word/2006/wordml">
-  <w:footnote w:type="separator" w:id="0">
+<w:footnotes xmlns:wpc="http://schemas.microsoft.com/office/word/2010/wordprocessingCanvas" xmlns:mc="http://schemas.openxmlformats.org/markup-compatibility/2006" xmlns:o="urn:schemas-microsoft-com:office:office" xmlns:r="http://schemas.openxmlformats.org/officeDocument/2006/relationships" xmlns:m="http://schemas.openxmlformats.org/officeDocument/2006/math" xmlns:v="urn:schemas-microsoft-com:vml" xmlns:wp14="http://schemas.microsoft.com/office/word/2010/wordprocessingDrawing" xmlns:wp="http://schemas.openxmlformats.org/drawingml/2006/wordprocessingDrawing" xmlns:w10="urn:schemas-microsoft-com:office:word" xmlns:w="http://schemas.openxmlformats.org/wordprocessingml/2006/main" xmlns:w14="http://schemas.microsoft.com/office/word/2010/wordml" xmlns:wpg="http://schemas.microsoft.com/office/word/2010/wordprocessingGroup" xmlns:wpi="http://schemas.microsoft.com/office/word/2010/wordprocessingInk" xmlns:wne="http://schemas.microsoft.com/office/word/2006/wordml" xmlns:wps="http://schemas.microsoft.com/office/word/2010/wordprocessingShape" mc:Ignorable="w14 wp14">
+  <w:footnote w:type="separator" w:id="-1">
     <w:p>
       <w:pPr>
         <w:rPr>
@@ -582,7 +663,7 @@
       </w:r>
     </w:p>
   </w:footnote>
-  <w:footnote w:type="continuationSeparator" w:id="1">
+  <w:footnote w:type="continuationSeparator" w:id="0">
     <w:p>
       <w:pPr>
         <w:rPr>
@@ -601,7 +682,7 @@
 </file>
 
 <file path=word/header1.xml><?xml version="1.0" encoding="utf-8"?>
-<w:hdr xmlns:ve="http://schemas.openxmlformats.org/markup-compatibility/2006" xmlns:o="urn:schemas-microsoft-com:office:office" xmlns:r="http://schemas.openxmlformats.org/officeDocument/2006/relationships" xmlns:m="http://schemas.openxmlformats.org/officeDocument/2006/math" xmlns:v="urn:schemas-microsoft-com:vml" xmlns:wp="http://schemas.openxmlformats.org/drawingml/2006/wordprocessingDrawing" xmlns:w10="urn:schemas-microsoft-com:office:word" xmlns:w="http://schemas.openxmlformats.org/wordprocessingml/2006/main" xmlns:wne="http://schemas.microsoft.com/office/word/2006/wordml">
+<w:hdr xmlns:wpc="http://schemas.microsoft.com/office/word/2010/wordprocessingCanvas" xmlns:mc="http://schemas.openxmlformats.org/markup-compatibility/2006" xmlns:o="urn:schemas-microsoft-com:office:office" xmlns:r="http://schemas.openxmlformats.org/officeDocument/2006/relationships" xmlns:m="http://schemas.openxmlformats.org/officeDocument/2006/math" xmlns:v="urn:schemas-microsoft-com:vml" xmlns:wp14="http://schemas.microsoft.com/office/word/2010/wordprocessingDrawing" xmlns:wp="http://schemas.openxmlformats.org/drawingml/2006/wordprocessingDrawing" xmlns:w10="urn:schemas-microsoft-com:office:word" xmlns:w="http://schemas.openxmlformats.org/wordprocessingml/2006/main" xmlns:w14="http://schemas.microsoft.com/office/word/2010/wordml" xmlns:wpg="http://schemas.microsoft.com/office/word/2010/wordprocessingGroup" xmlns:wpi="http://schemas.microsoft.com/office/word/2010/wordprocessingInk" xmlns:wne="http://schemas.microsoft.com/office/word/2006/wordml" xmlns:wps="http://schemas.microsoft.com/office/word/2010/wordprocessingShape" mc:Ignorable="w14 wp14">
   <w:tbl>
     <w:tblPr>
       <w:tblStyle w:val="Grilledutableau"/>
@@ -613,7 +694,7 @@
         <w:insideH w:val="none" w:sz="0" w:space="0" w:color="auto"/>
         <w:insideV w:val="none" w:sz="0" w:space="0" w:color="auto"/>
       </w:tblBorders>
-      <w:tblLook w:val="04A0"/>
+      <w:tblLook w:val="04A0" w:firstRow="1" w:lastRow="0" w:firstColumn="1" w:lastColumn="0" w:noHBand="0" w:noVBand="1"/>
     </w:tblPr>
     <w:tblGrid>
       <w:gridCol w:w="4644"/>
@@ -856,7 +937,7 @@
 </file>
 
 <file path=word/numbering.xml><?xml version="1.0" encoding="utf-8"?>
-<w:numbering xmlns:ve="http://schemas.openxmlformats.org/markup-compatibility/2006" xmlns:o="urn:schemas-microsoft-com:office:office" xmlns:r="http://schemas.openxmlformats.org/officeDocument/2006/relationships" xmlns:m="http://schemas.openxmlformats.org/officeDocument/2006/math" xmlns:v="urn:schemas-microsoft-com:vml" xmlns:wp="http://schemas.openxmlformats.org/drawingml/2006/wordprocessingDrawing" xmlns:w10="urn:schemas-microsoft-com:office:word" xmlns:w="http://schemas.openxmlformats.org/wordprocessingml/2006/main" xmlns:wne="http://schemas.microsoft.com/office/word/2006/wordml">
+<w:numbering xmlns:wpc="http://schemas.microsoft.com/office/word/2010/wordprocessingCanvas" xmlns:mc="http://schemas.openxmlformats.org/markup-compatibility/2006" xmlns:o="urn:schemas-microsoft-com:office:office" xmlns:r="http://schemas.openxmlformats.org/officeDocument/2006/relationships" xmlns:m="http://schemas.openxmlformats.org/officeDocument/2006/math" xmlns:v="urn:schemas-microsoft-com:vml" xmlns:wp14="http://schemas.microsoft.com/office/word/2010/wordprocessingDrawing" xmlns:wp="http://schemas.openxmlformats.org/drawingml/2006/wordprocessingDrawing" xmlns:w10="urn:schemas-microsoft-com:office:word" xmlns:w="http://schemas.openxmlformats.org/wordprocessingml/2006/main" xmlns:w14="http://schemas.microsoft.com/office/word/2010/wordml" xmlns:wpg="http://schemas.microsoft.com/office/word/2010/wordprocessingGroup" xmlns:wpi="http://schemas.microsoft.com/office/word/2010/wordprocessingInk" xmlns:wne="http://schemas.microsoft.com/office/word/2006/wordml" xmlns:wps="http://schemas.microsoft.com/office/word/2010/wordprocessingShape" mc:Ignorable="w14 wp14">
   <w:abstractNum w:abstractNumId="0">
     <w:nsid w:val="0AFD2C22"/>
     <w:multiLevelType w:val="hybridMultilevel"/>
@@ -3105,7 +3186,7 @@
 </file>
 
 <file path=word/styles.xml><?xml version="1.0" encoding="utf-8"?>
-<w:styles xmlns:r="http://schemas.openxmlformats.org/officeDocument/2006/relationships" xmlns:w="http://schemas.openxmlformats.org/wordprocessingml/2006/main">
+<w:styles xmlns:mc="http://schemas.openxmlformats.org/markup-compatibility/2006" xmlns:r="http://schemas.openxmlformats.org/officeDocument/2006/relationships" xmlns:w="http://schemas.openxmlformats.org/wordprocessingml/2006/main" xmlns:w14="http://schemas.microsoft.com/office/word/2010/wordml" mc:Ignorable="w14">
   <w:docDefaults>
     <w:rPrDefault>
       <w:rPr>
@@ -3467,7 +3548,6 @@
     <w:uiPriority w:val="99"/>
     <w:semiHidden/>
     <w:unhideWhenUsed/>
-    <w:qFormat/>
     <w:tblPr>
       <w:tblInd w:w="0" w:type="dxa"/>
       <w:tblCellMar>
@@ -3669,7 +3749,6 @@
       <w:jc w:val="both"/>
     </w:pPr>
     <w:tblPr>
-      <w:tblInd w:w="0" w:type="dxa"/>
       <w:tblBorders>
         <w:top w:val="single" w:sz="4" w:space="0" w:color="auto"/>
         <w:left w:val="single" w:sz="4" w:space="0" w:color="auto"/>
@@ -3678,12 +3757,6 @@
         <w:insideH w:val="single" w:sz="4" w:space="0" w:color="auto"/>
         <w:insideV w:val="single" w:sz="4" w:space="0" w:color="auto"/>
       </w:tblBorders>
-      <w:tblCellMar>
-        <w:top w:w="0" w:type="dxa"/>
-        <w:left w:w="108" w:type="dxa"/>
-        <w:bottom w:w="0" w:type="dxa"/>
-        <w:right w:w="108" w:type="dxa"/>
-      </w:tblCellMar>
     </w:tblPr>
   </w:style>
   <w:style w:type="paragraph" w:customStyle="1" w:styleId="transparent12">
@@ -4759,7 +4832,7 @@
 </file>
 
 <file path=customXml/itemProps1.xml><?xml version="1.0" encoding="utf-8"?>
-<ds:datastoreItem xmlns:ds="http://schemas.openxmlformats.org/officeDocument/2006/customXml" ds:itemID="{3787C48D-E589-4C35-B02E-DA5569E596CF}">
+<ds:datastoreItem xmlns:ds="http://schemas.openxmlformats.org/officeDocument/2006/customXml" ds:itemID="{3B6623C6-005A-4C3B-BC2E-F46252B49F44}">
   <ds:schemaRefs>
     <ds:schemaRef ds:uri="http://schemas.openxmlformats.org/officeDocument/2006/bibliography"/>
   </ds:schemaRefs>

</xml_diff>